<commit_message>
day-1 Node JS intro
</commit_message>
<xml_diff>
--- a/diagrams/DOM_HTML_JS.docx
+++ b/diagrams/DOM_HTML_JS.docx
@@ -3,6 +3,473 @@
 <w:document xmlns:wpc="http://schemas.microsoft.com/office/word/2010/wordprocessingCanvas" xmlns:cx="http://schemas.microsoft.com/office/drawing/2014/chartex" xmlns:cx1="http://schemas.microsoft.com/office/drawing/2015/9/8/chartex" xmlns:cx2="http://schemas.microsoft.com/office/drawing/2015/10/21/chartex" xmlns:cx3="http://schemas.microsoft.com/office/drawing/2016/5/9/chartex" xmlns:cx4="http://schemas.microsoft.com/office/drawing/2016/5/10/chartex" xmlns:cx5="http://schemas.microsoft.com/office/drawing/2016/5/11/chartex" xmlns:cx6="http://schemas.microsoft.com/office/drawing/2016/5/12/chartex" xmlns:cx7="http://schemas.microsoft.com/office/drawing/2016/5/13/chartex" xmlns:cx8="http://schemas.microsoft.com/office/drawing/2016/5/14/chartex" xmlns:mc="http://schemas.openxmlformats.org/markup-compatibility/2006" xmlns:aink="http://schemas.microsoft.com/office/drawing/2016/ink" xmlns:am3d="http://schemas.microsoft.com/office/drawing/2017/model3d" xmlns:o="urn:schemas-microsoft-com:office:office" xmlns:r="http://schemas.openxmlformats.org/officeDocument/2006/relationships" xmlns:m="http://schemas.openxmlformats.org/officeDocument/2006/math" xmlns:v="urn:schemas-microsoft-com:vml" xmlns:wp14="http://schemas.microsoft.com/office/word/2010/wordprocessingDrawing" xmlns:wp="http://schemas.openxmlformats.org/drawingml/2006/wordprocessingDrawing" xmlns:w10="urn:schemas-microsoft-com:office:word" xmlns:w="http://schemas.openxmlformats.org/wordprocessingml/2006/main" xmlns:w14="http://schemas.microsoft.com/office/word/2010/wordml" xmlns:w15="http://schemas.microsoft.com/office/word/2012/wordml" xmlns:w16cid="http://schemas.microsoft.com/office/word/2016/wordml/cid" xmlns:w16se="http://schemas.microsoft.com/office/word/2015/wordml/symex" xmlns:wpg="http://schemas.microsoft.com/office/word/2010/wordprocessingGroup" xmlns:wpi="http://schemas.microsoft.com/office/word/2010/wordprocessingInk" xmlns:wne="http://schemas.microsoft.com/office/word/2006/wordml" xmlns:wps="http://schemas.microsoft.com/office/word/2010/wordprocessingShape" mc:Ignorable="w14 w15 w16se w16cid wp14">
   <w:body>
     <w:p>
+      <w:r>
+        <w:rPr>
+          <w:noProof/>
+        </w:rPr>
+        <mc:AlternateContent>
+          <mc:Choice Requires="wps">
+            <w:drawing>
+              <wp:anchor distT="0" distB="0" distL="114300" distR="114300" simplePos="0" relativeHeight="251721728" behindDoc="0" locked="0" layoutInCell="1" allowOverlap="1" wp14:anchorId="5E6B0E03" wp14:editId="5CB8DC47">
+                <wp:simplePos x="0" y="0"/>
+                <wp:positionH relativeFrom="column">
+                  <wp:posOffset>2841812</wp:posOffset>
+                </wp:positionH>
+                <wp:positionV relativeFrom="paragraph">
+                  <wp:posOffset>6306671</wp:posOffset>
+                </wp:positionV>
+                <wp:extent cx="891540" cy="569258"/>
+                <wp:effectExtent l="0" t="0" r="22860" b="21590"/>
+                <wp:wrapNone/>
+                <wp:docPr id="44" name="Rectangle 44"/>
+                <wp:cNvGraphicFramePr/>
+                <a:graphic xmlns:a="http://schemas.openxmlformats.org/drawingml/2006/main">
+                  <a:graphicData uri="http://schemas.microsoft.com/office/word/2010/wordprocessingShape">
+                    <wps:wsp>
+                      <wps:cNvSpPr/>
+                      <wps:spPr>
+                        <a:xfrm>
+                          <a:off x="0" y="0"/>
+                          <a:ext cx="891540" cy="569258"/>
+                        </a:xfrm>
+                        <a:prstGeom prst="rect">
+                          <a:avLst/>
+                        </a:prstGeom>
+                        <a:solidFill>
+                          <a:schemeClr val="accent2">
+                            <a:lumMod val="75000"/>
+                          </a:schemeClr>
+                        </a:solidFill>
+                      </wps:spPr>
+                      <wps:style>
+                        <a:lnRef idx="2">
+                          <a:schemeClr val="accent1">
+                            <a:shade val="50000"/>
+                          </a:schemeClr>
+                        </a:lnRef>
+                        <a:fillRef idx="1">
+                          <a:schemeClr val="accent1"/>
+                        </a:fillRef>
+                        <a:effectRef idx="0">
+                          <a:schemeClr val="accent1"/>
+                        </a:effectRef>
+                        <a:fontRef idx="minor">
+                          <a:schemeClr val="lt1"/>
+                        </a:fontRef>
+                      </wps:style>
+                      <wps:txbx>
+                        <w:txbxContent>
+                          <w:p>
+                            <w:pPr>
+                              <w:jc w:val="center"/>
+                              <w:rPr>
+                                <w:lang w:val="en-IN"/>
+                              </w:rPr>
+                            </w:pPr>
+                            <w:r>
+                              <w:t>global</w:t>
+                            </w:r>
+                            <w:r>
+                              <w:t>, console</w:t>
+                            </w:r>
+                          </w:p>
+                        </w:txbxContent>
+                      </wps:txbx>
+                      <wps:bodyPr rot="0" spcFirstLastPara="0" vertOverflow="overflow" horzOverflow="overflow" vert="horz" wrap="square" lIns="91440" tIns="45720" rIns="91440" bIns="45720" numCol="1" spcCol="0" rtlCol="0" fromWordArt="0" anchor="ctr" anchorCtr="0" forceAA="0" compatLnSpc="1">
+                        <a:prstTxWarp prst="textNoShape">
+                          <a:avLst/>
+                        </a:prstTxWarp>
+                        <a:noAutofit/>
+                      </wps:bodyPr>
+                    </wps:wsp>
+                  </a:graphicData>
+                </a:graphic>
+                <wp14:sizeRelV relativeFrom="margin">
+                  <wp14:pctHeight>0</wp14:pctHeight>
+                </wp14:sizeRelV>
+              </wp:anchor>
+            </w:drawing>
+          </mc:Choice>
+          <mc:Fallback>
+            <w:pict>
+              <v:rect w14:anchorId="5E6B0E03" id="Rectangle 44" o:spid="_x0000_s1026" style="position:absolute;margin-left:223.75pt;margin-top:496.6pt;width:70.2pt;height:44.8pt;z-index:251721728;visibility:visible;mso-wrap-style:square;mso-height-percent:0;mso-wrap-distance-left:9pt;mso-wrap-distance-top:0;mso-wrap-distance-right:9pt;mso-wrap-distance-bottom:0;mso-position-horizontal:absolute;mso-position-horizontal-relative:text;mso-position-vertical:absolute;mso-position-vertical-relative:text;mso-height-percent:0;mso-height-relative:margin;v-text-anchor:middle" o:gfxdata="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" fillcolor="#c45911 [2405]" strokecolor="#1f3763 [1604]" strokeweight="1pt">
+                <v:textbox>
+                  <w:txbxContent>
+                    <w:p>
+                      <w:pPr>
+                        <w:jc w:val="center"/>
+                        <w:rPr>
+                          <w:lang w:val="en-IN"/>
+                        </w:rPr>
+                      </w:pPr>
+                      <w:r>
+                        <w:t>global</w:t>
+                      </w:r>
+                      <w:r>
+                        <w:t>, console</w:t>
+                      </w:r>
+                    </w:p>
+                  </w:txbxContent>
+                </v:textbox>
+              </v:rect>
+            </w:pict>
+          </mc:Fallback>
+        </mc:AlternateContent>
+      </w:r>
+      <w:r>
+        <w:rPr>
+          <w:noProof/>
+        </w:rPr>
+        <mc:AlternateContent>
+          <mc:Choice Requires="wps">
+            <w:drawing>
+              <wp:anchor distT="0" distB="0" distL="114300" distR="114300" simplePos="0" relativeHeight="251719680" behindDoc="0" locked="0" layoutInCell="1" allowOverlap="1" wp14:anchorId="55874814" wp14:editId="5A65BB73">
+                <wp:simplePos x="0" y="0"/>
+                <wp:positionH relativeFrom="column">
+                  <wp:posOffset>210671</wp:posOffset>
+                </wp:positionH>
+                <wp:positionV relativeFrom="paragraph">
+                  <wp:posOffset>7862047</wp:posOffset>
+                </wp:positionV>
+                <wp:extent cx="524435" cy="17929"/>
+                <wp:effectExtent l="0" t="76200" r="28575" b="77470"/>
+                <wp:wrapNone/>
+                <wp:docPr id="43" name="Straight Arrow Connector 43"/>
+                <wp:cNvGraphicFramePr/>
+                <a:graphic xmlns:a="http://schemas.openxmlformats.org/drawingml/2006/main">
+                  <a:graphicData uri="http://schemas.microsoft.com/office/word/2010/wordprocessingShape">
+                    <wps:wsp>
+                      <wps:cNvCnPr/>
+                      <wps:spPr>
+                        <a:xfrm flipV="1">
+                          <a:off x="0" y="0"/>
+                          <a:ext cx="524435" cy="17929"/>
+                        </a:xfrm>
+                        <a:prstGeom prst="straightConnector1">
+                          <a:avLst/>
+                        </a:prstGeom>
+                        <a:ln>
+                          <a:solidFill>
+                            <a:schemeClr val="tx1"/>
+                          </a:solidFill>
+                          <a:tailEnd type="triangle"/>
+                        </a:ln>
+                      </wps:spPr>
+                      <wps:style>
+                        <a:lnRef idx="1">
+                          <a:schemeClr val="accent1"/>
+                        </a:lnRef>
+                        <a:fillRef idx="0">
+                          <a:schemeClr val="accent1"/>
+                        </a:fillRef>
+                        <a:effectRef idx="0">
+                          <a:schemeClr val="accent1"/>
+                        </a:effectRef>
+                        <a:fontRef idx="minor">
+                          <a:schemeClr val="tx1"/>
+                        </a:fontRef>
+                      </wps:style>
+                      <wps:bodyPr/>
+                    </wps:wsp>
+                  </a:graphicData>
+                </a:graphic>
+              </wp:anchor>
+            </w:drawing>
+          </mc:Choice>
+          <mc:Fallback>
+            <w:pict>
+              <v:shapetype w14:anchorId="2A2CE697" id="_x0000_t32" coordsize="21600,21600" o:spt="32" o:oned="t" path="m,l21600,21600e" filled="f">
+                <v:path arrowok="t" fillok="f" o:connecttype="none"/>
+                <o:lock v:ext="edit" shapetype="t"/>
+              </v:shapetype>
+              <v:shape id="Straight Arrow Connector 43" o:spid="_x0000_s1026" type="#_x0000_t32" style="position:absolute;margin-left:16.6pt;margin-top:619.05pt;width:41.3pt;height:1.4pt;flip:y;z-index:251719680;visibility:visible;mso-wrap-style:square;mso-wrap-distance-left:9pt;mso-wrap-distance-top:0;mso-wrap-distance-right:9pt;mso-wrap-distance-bottom:0;mso-position-horizontal:absolute;mso-position-horizontal-relative:text;mso-position-vertical:absolute;mso-position-vertical-relative:text" o:gfxdata="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" strokecolor="black [3213]" strokeweight=".5pt">
+                <v:stroke endarrow="block" joinstyle="miter"/>
+              </v:shape>
+            </w:pict>
+          </mc:Fallback>
+        </mc:AlternateContent>
+      </w:r>
+      <w:r>
+        <w:rPr>
+          <w:noProof/>
+        </w:rPr>
+        <mc:AlternateContent>
+          <mc:Choice Requires="wps">
+            <w:drawing>
+              <wp:anchor distT="0" distB="0" distL="114300" distR="114300" simplePos="0" relativeHeight="251718656" behindDoc="0" locked="0" layoutInCell="1" allowOverlap="1" wp14:anchorId="60ECF6F6" wp14:editId="607A061E">
+                <wp:simplePos x="0" y="0"/>
+                <wp:positionH relativeFrom="column">
+                  <wp:posOffset>-345141</wp:posOffset>
+                </wp:positionH>
+                <wp:positionV relativeFrom="paragraph">
+                  <wp:posOffset>7543800</wp:posOffset>
+                </wp:positionV>
+                <wp:extent cx="587188" cy="694765"/>
+                <wp:effectExtent l="0" t="0" r="22860" b="10160"/>
+                <wp:wrapNone/>
+                <wp:docPr id="42" name="Rectangle 42"/>
+                <wp:cNvGraphicFramePr/>
+                <a:graphic xmlns:a="http://schemas.openxmlformats.org/drawingml/2006/main">
+                  <a:graphicData uri="http://schemas.microsoft.com/office/word/2010/wordprocessingShape">
+                    <wps:wsp>
+                      <wps:cNvSpPr/>
+                      <wps:spPr>
+                        <a:xfrm>
+                          <a:off x="0" y="0"/>
+                          <a:ext cx="587188" cy="694765"/>
+                        </a:xfrm>
+                        <a:prstGeom prst="rect">
+                          <a:avLst/>
+                        </a:prstGeom>
+                      </wps:spPr>
+                      <wps:style>
+                        <a:lnRef idx="2">
+                          <a:schemeClr val="accent1">
+                            <a:shade val="50000"/>
+                          </a:schemeClr>
+                        </a:lnRef>
+                        <a:fillRef idx="1">
+                          <a:schemeClr val="accent1"/>
+                        </a:fillRef>
+                        <a:effectRef idx="0">
+                          <a:schemeClr val="accent1"/>
+                        </a:effectRef>
+                        <a:fontRef idx="minor">
+                          <a:schemeClr val="lt1"/>
+                        </a:fontRef>
+                      </wps:style>
+                      <wps:txbx>
+                        <w:txbxContent>
+                          <w:p>
+                            <w:pPr>
+                              <w:jc w:val="center"/>
+                            </w:pPr>
+                            <w:r>
+                              <w:t>JS</w:t>
+                            </w:r>
+                          </w:p>
+                        </w:txbxContent>
+                      </wps:txbx>
+                      <wps:bodyPr rot="0" spcFirstLastPara="0" vertOverflow="overflow" horzOverflow="overflow" vert="horz" wrap="square" lIns="91440" tIns="45720" rIns="91440" bIns="45720" numCol="1" spcCol="0" rtlCol="0" fromWordArt="0" anchor="ctr" anchorCtr="0" forceAA="0" compatLnSpc="1">
+                        <a:prstTxWarp prst="textNoShape">
+                          <a:avLst/>
+                        </a:prstTxWarp>
+                        <a:noAutofit/>
+                      </wps:bodyPr>
+                    </wps:wsp>
+                  </a:graphicData>
+                </a:graphic>
+              </wp:anchor>
+            </w:drawing>
+          </mc:Choice>
+          <mc:Fallback>
+            <w:pict>
+              <v:rect w14:anchorId="60ECF6F6" id="Rectangle 42" o:spid="_x0000_s1027" style="position:absolute;margin-left:-27.2pt;margin-top:594pt;width:46.25pt;height:54.7pt;z-index:251718656;visibility:visible;mso-wrap-style:square;mso-wrap-distance-left:9pt;mso-wrap-distance-top:0;mso-wrap-distance-right:9pt;mso-wrap-distance-bottom:0;mso-position-horizontal:absolute;mso-position-horizontal-relative:text;mso-position-vertical:absolute;mso-position-vertical-relative:text;v-text-anchor:middle" o:gfxdata="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" fillcolor="#4472c4 [3204]" strokecolor="#1f3763 [1604]" strokeweight="1pt">
+                <v:textbox>
+                  <w:txbxContent>
+                    <w:p>
+                      <w:pPr>
+                        <w:jc w:val="center"/>
+                      </w:pPr>
+                      <w:r>
+                        <w:t>JS</w:t>
+                      </w:r>
+                    </w:p>
+                  </w:txbxContent>
+                </v:textbox>
+              </v:rect>
+            </w:pict>
+          </mc:Fallback>
+        </mc:AlternateContent>
+      </w:r>
+      <w:r>
+        <w:rPr>
+          <w:noProof/>
+        </w:rPr>
+        <mc:AlternateContent>
+          <mc:Choice Requires="wps">
+            <w:drawing>
+              <wp:anchor distT="0" distB="0" distL="114300" distR="114300" simplePos="0" relativeHeight="251717632" behindDoc="0" locked="0" layoutInCell="1" allowOverlap="1" wp14:anchorId="2B7DFC58" wp14:editId="7651FD62">
+                <wp:simplePos x="0" y="0"/>
+                <wp:positionH relativeFrom="column">
+                  <wp:posOffset>4666129</wp:posOffset>
+                </wp:positionH>
+                <wp:positionV relativeFrom="paragraph">
+                  <wp:posOffset>7418294</wp:posOffset>
+                </wp:positionV>
+                <wp:extent cx="1129553" cy="676835"/>
+                <wp:effectExtent l="0" t="0" r="13970" b="28575"/>
+                <wp:wrapNone/>
+                <wp:docPr id="41" name="Rectangle: Rounded Corners 41"/>
+                <wp:cNvGraphicFramePr/>
+                <a:graphic xmlns:a="http://schemas.openxmlformats.org/drawingml/2006/main">
+                  <a:graphicData uri="http://schemas.microsoft.com/office/word/2010/wordprocessingShape">
+                    <wps:wsp>
+                      <wps:cNvSpPr/>
+                      <wps:spPr>
+                        <a:xfrm>
+                          <a:off x="0" y="0"/>
+                          <a:ext cx="1129553" cy="676835"/>
+                        </a:xfrm>
+                        <a:prstGeom prst="roundRect">
+                          <a:avLst/>
+                        </a:prstGeom>
+                      </wps:spPr>
+                      <wps:style>
+                        <a:lnRef idx="2">
+                          <a:schemeClr val="accent1">
+                            <a:shade val="50000"/>
+                          </a:schemeClr>
+                        </a:lnRef>
+                        <a:fillRef idx="1">
+                          <a:schemeClr val="accent1"/>
+                        </a:fillRef>
+                        <a:effectRef idx="0">
+                          <a:schemeClr val="accent1"/>
+                        </a:effectRef>
+                        <a:fontRef idx="minor">
+                          <a:schemeClr val="lt1"/>
+                        </a:fontRef>
+                      </wps:style>
+                      <wps:txbx>
+                        <w:txbxContent>
+                          <w:p>
+                            <w:pPr>
+                              <w:jc w:val="center"/>
+                            </w:pPr>
+                            <w:r>
+                              <w:t>V8</w:t>
+                            </w:r>
+                          </w:p>
+                        </w:txbxContent>
+                      </wps:txbx>
+                      <wps:bodyPr rot="0" spcFirstLastPara="0" vertOverflow="overflow" horzOverflow="overflow" vert="horz" wrap="square" lIns="91440" tIns="45720" rIns="91440" bIns="45720" numCol="1" spcCol="0" rtlCol="0" fromWordArt="0" anchor="ctr" anchorCtr="0" forceAA="0" compatLnSpc="1">
+                        <a:prstTxWarp prst="textNoShape">
+                          <a:avLst/>
+                        </a:prstTxWarp>
+                        <a:noAutofit/>
+                      </wps:bodyPr>
+                    </wps:wsp>
+                  </a:graphicData>
+                </a:graphic>
+              </wp:anchor>
+            </w:drawing>
+          </mc:Choice>
+          <mc:Fallback>
+            <w:pict>
+              <v:roundrect w14:anchorId="2B7DFC58" id="Rectangle: Rounded Corners 41" o:spid="_x0000_s1028" style="position:absolute;margin-left:367.4pt;margin-top:584.1pt;width:88.95pt;height:53.3pt;z-index:251717632;visibility:visible;mso-wrap-style:square;mso-wrap-distance-left:9pt;mso-wrap-distance-top:0;mso-wrap-distance-right:9pt;mso-wrap-distance-bottom:0;mso-position-horizontal:absolute;mso-position-horizontal-relative:text;mso-position-vertical:absolute;mso-position-vertical-relative:text;v-text-anchor:middle" arcsize="10923f" o:gfxdata="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" fillcolor="#4472c4 [3204]" strokecolor="#1f3763 [1604]" strokeweight="1pt">
+                <v:stroke joinstyle="miter"/>
+                <v:textbox>
+                  <w:txbxContent>
+                    <w:p>
+                      <w:pPr>
+                        <w:jc w:val="center"/>
+                      </w:pPr>
+                      <w:r>
+                        <w:t>V8</w:t>
+                      </w:r>
+                    </w:p>
+                  </w:txbxContent>
+                </v:textbox>
+              </v:roundrect>
+            </w:pict>
+          </mc:Fallback>
+        </mc:AlternateContent>
+      </w:r>
+      <w:r>
+        <w:rPr>
+          <w:noProof/>
+        </w:rPr>
+        <mc:AlternateContent>
+          <mc:Choice Requires="wps">
+            <w:drawing>
+              <wp:anchor distT="0" distB="0" distL="114300" distR="114300" simplePos="0" relativeHeight="251716608" behindDoc="0" locked="0" layoutInCell="1" allowOverlap="1" wp14:anchorId="13E6CD96" wp14:editId="5E2A8D90">
+                <wp:simplePos x="0" y="0"/>
+                <wp:positionH relativeFrom="column">
+                  <wp:posOffset>744071</wp:posOffset>
+                </wp:positionH>
+                <wp:positionV relativeFrom="paragraph">
+                  <wp:posOffset>6660776</wp:posOffset>
+                </wp:positionV>
+                <wp:extent cx="3594847" cy="2164977"/>
+                <wp:effectExtent l="0" t="0" r="24765" b="26035"/>
+                <wp:wrapNone/>
+                <wp:docPr id="40" name="Rectangle: Rounded Corners 40"/>
+                <wp:cNvGraphicFramePr/>
+                <a:graphic xmlns:a="http://schemas.openxmlformats.org/drawingml/2006/main">
+                  <a:graphicData uri="http://schemas.microsoft.com/office/word/2010/wordprocessingShape">
+                    <wps:wsp>
+                      <wps:cNvSpPr/>
+                      <wps:spPr>
+                        <a:xfrm>
+                          <a:off x="0" y="0"/>
+                          <a:ext cx="3594847" cy="2164977"/>
+                        </a:xfrm>
+                        <a:prstGeom prst="roundRect">
+                          <a:avLst/>
+                        </a:prstGeom>
+                      </wps:spPr>
+                      <wps:style>
+                        <a:lnRef idx="2">
+                          <a:schemeClr val="accent1">
+                            <a:shade val="50000"/>
+                          </a:schemeClr>
+                        </a:lnRef>
+                        <a:fillRef idx="1">
+                          <a:schemeClr val="accent1"/>
+                        </a:fillRef>
+                        <a:effectRef idx="0">
+                          <a:schemeClr val="accent1"/>
+                        </a:effectRef>
+                        <a:fontRef idx="minor">
+                          <a:schemeClr val="lt1"/>
+                        </a:fontRef>
+                      </wps:style>
+                      <wps:txbx>
+                        <w:txbxContent>
+                          <w:p>
+                            <w:pPr>
+                              <w:jc w:val="center"/>
+                            </w:pPr>
+                            <w:r>
+                              <w:t>Node JS</w:t>
+                            </w:r>
+                          </w:p>
+                        </w:txbxContent>
+                      </wps:txbx>
+                      <wps:bodyPr rot="0" spcFirstLastPara="0" vertOverflow="overflow" horzOverflow="overflow" vert="horz" wrap="square" lIns="91440" tIns="45720" rIns="91440" bIns="45720" numCol="1" spcCol="0" rtlCol="0" fromWordArt="0" anchor="ctr" anchorCtr="0" forceAA="0" compatLnSpc="1">
+                        <a:prstTxWarp prst="textNoShape">
+                          <a:avLst/>
+                        </a:prstTxWarp>
+                        <a:noAutofit/>
+                      </wps:bodyPr>
+                    </wps:wsp>
+                  </a:graphicData>
+                </a:graphic>
+              </wp:anchor>
+            </w:drawing>
+          </mc:Choice>
+          <mc:Fallback>
+            <w:pict>
+              <v:roundrect w14:anchorId="13E6CD96" id="Rectangle: Rounded Corners 40" o:spid="_x0000_s1029" style="position:absolute;margin-left:58.6pt;margin-top:524.45pt;width:283.05pt;height:170.45pt;z-index:251716608;visibility:visible;mso-wrap-style:square;mso-wrap-distance-left:9pt;mso-wrap-distance-top:0;mso-wrap-distance-right:9pt;mso-wrap-distance-bottom:0;mso-position-horizontal:absolute;mso-position-horizontal-relative:text;mso-position-vertical:absolute;mso-position-vertical-relative:text;v-text-anchor:middle" arcsize="10923f" o:gfxdata="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" fillcolor="#4472c4 [3204]" strokecolor="#1f3763 [1604]" strokeweight="1pt">
+                <v:stroke joinstyle="miter"/>
+                <v:textbox>
+                  <w:txbxContent>
+                    <w:p>
+                      <w:pPr>
+                        <w:jc w:val="center"/>
+                      </w:pPr>
+                      <w:r>
+                        <w:t>Node JS</w:t>
+                      </w:r>
+                    </w:p>
+                  </w:txbxContent>
+                </v:textbox>
+              </v:roundrect>
+            </w:pict>
+          </mc:Fallback>
+        </mc:AlternateContent>
+      </w:r>
       <w:r>
         <w:rPr>
           <w:noProof/>
@@ -318,7 +785,7 @@
           </mc:Choice>
           <mc:Fallback>
             <w:pict>
-              <v:rect w14:anchorId="0140FA1F" id="Rectangle 35" o:spid="_x0000_s1026" style="position:absolute;margin-left:98.45pt;margin-top:418.95pt;width:70.2pt;height:57.55pt;z-index:251709440;visibility:visible;mso-wrap-style:square;mso-height-percent:0;mso-wrap-distance-left:9pt;mso-wrap-distance-top:0;mso-wrap-distance-right:9pt;mso-wrap-distance-bottom:0;mso-position-horizontal:absolute;mso-position-horizontal-relative:text;mso-position-vertical:absolute;mso-position-vertical-relative:text;mso-height-percent:0;mso-height-relative:margin;v-text-anchor:middle" o:gfxdata="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" fillcolor="#c45911 [2405]" strokecolor="#1f3763 [1604]" strokeweight="1pt">
+              <v:rect w14:anchorId="0140FA1F" id="Rectangle 35" o:spid="_x0000_s1030" style="position:absolute;margin-left:98.45pt;margin-top:418.95pt;width:70.2pt;height:57.55pt;z-index:251709440;visibility:visible;mso-wrap-style:square;mso-height-percent:0;mso-wrap-distance-left:9pt;mso-wrap-distance-top:0;mso-wrap-distance-right:9pt;mso-wrap-distance-bottom:0;mso-position-horizontal:absolute;mso-position-horizontal-relative:text;mso-position-vertical:absolute;mso-position-vertical-relative:text;mso-height-percent:0;mso-height-relative:margin;v-text-anchor:middle" o:gfxdata="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" fillcolor="#c45911 [2405]" strokecolor="#1f3763 [1604]" strokeweight="1pt">
                 <v:textbox>
                   <w:txbxContent>
                     <w:p>
@@ -492,7 +959,7 @@
           </mc:Choice>
           <mc:Fallback>
             <w:pict>
-              <v:roundrect w14:anchorId="34C955E5" id="Rectangle: Rounded Corners 34" o:spid="_x0000_s1027" style="position:absolute;margin-left:281.65pt;margin-top:417.55pt;width:70.95pt;height:57.9pt;z-index:251708416;visibility:visible;mso-wrap-style:square;mso-wrap-distance-left:9pt;mso-wrap-distance-top:0;mso-wrap-distance-right:9pt;mso-wrap-distance-bottom:0;mso-position-horizontal:absolute;mso-position-horizontal-relative:text;mso-position-vertical:absolute;mso-position-vertical-relative:text;v-text-anchor:middle" arcsize="10923f" o:gfxdata="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" fillcolor="#ffd966 [1943]" strokecolor="#1f3763 [1604]" strokeweight="1pt">
+              <v:roundrect w14:anchorId="34C955E5" id="Rectangle: Rounded Corners 34" o:spid="_x0000_s1031" style="position:absolute;margin-left:281.65pt;margin-top:417.55pt;width:70.95pt;height:57.9pt;z-index:251708416;visibility:visible;mso-wrap-style:square;mso-wrap-distance-left:9pt;mso-wrap-distance-top:0;mso-wrap-distance-right:9pt;mso-wrap-distance-bottom:0;mso-position-horizontal:absolute;mso-position-horizontal-relative:text;mso-position-vertical:absolute;mso-position-vertical-relative:text;v-text-anchor:middle" arcsize="10923f" o:gfxdata="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" fillcolor="#ffd966 [1943]" strokecolor="#1f3763 [1604]" strokeweight="1pt">
                 <v:stroke joinstyle="miter"/>
                 <v:textbox>
                   <w:txbxContent>
@@ -1314,7 +1781,6 @@
           </mc:Fallback>
         </mc:AlternateContent>
       </w:r>
-      <w:bookmarkStart w:id="0" w:name="_GoBack"/>
       <w:r>
         <w:rPr>
           <w:noProof/>
@@ -1397,7 +1863,6 @@
           </mc:Fallback>
         </mc:AlternateContent>
       </w:r>
-      <w:bookmarkEnd w:id="0"/>
       <w:r>
         <w:rPr>
           <w:noProof/>
@@ -1884,7 +2349,7 @@
         <mc:AlternateContent>
           <mc:Choice Requires="wps">
             <w:drawing>
-              <wp:anchor distT="0" distB="0" distL="114300" distR="114300" simplePos="0" relativeHeight="251676672" behindDoc="0" locked="0" layoutInCell="1" allowOverlap="1" wp14:anchorId="0844B01A" wp14:editId="24288A49">
+              <wp:anchor distT="0" distB="0" distL="114300" distR="114300" simplePos="0" relativeHeight="251676672" behindDoc="0" locked="0" layoutInCell="1" allowOverlap="1" wp14:anchorId="0844B01A" wp14:editId="2B87439E">
                 <wp:simplePos x="0" y="0"/>
                 <wp:positionH relativeFrom="column">
                   <wp:posOffset>2976282</wp:posOffset>
@@ -1952,7 +2417,7 @@
           </mc:Choice>
           <mc:Fallback>
             <w:pict>
-              <v:roundrect w14:anchorId="6C726C34" id="Rectangle: Rounded Corners 17" o:spid="_x0000_s1026" style="position:absolute;margin-left:234.35pt;margin-top:203.65pt;width:33.55pt;height:26.45pt;z-index:251676672;visibility:visible;mso-wrap-style:square;mso-width-percent:0;mso-height-percent:0;mso-wrap-distance-left:9pt;mso-wrap-distance-top:0;mso-wrap-distance-right:9pt;mso-wrap-distance-bottom:0;mso-position-horizontal:absolute;mso-position-horizontal-relative:text;mso-position-vertical:absolute;mso-position-vertical-relative:text;mso-width-percent:0;mso-height-percent:0;mso-width-relative:margin;mso-height-relative:margin;v-text-anchor:middle" arcsize="10923f" o:gfxdata="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" fillcolor="#f7caac [1301]" strokecolor="#1f3763 [1604]" strokeweight="1pt">
+              <v:roundrect w14:anchorId="24ADDD2A" id="Rectangle: Rounded Corners 17" o:spid="_x0000_s1026" style="position:absolute;margin-left:234.35pt;margin-top:203.65pt;width:33.55pt;height:26.45pt;z-index:251676672;visibility:visible;mso-wrap-style:square;mso-width-percent:0;mso-height-percent:0;mso-wrap-distance-left:9pt;mso-wrap-distance-top:0;mso-wrap-distance-right:9pt;mso-wrap-distance-bottom:0;mso-position-horizontal:absolute;mso-position-horizontal-relative:text;mso-position-vertical:absolute;mso-position-vertical-relative:text;mso-width-percent:0;mso-height-percent:0;mso-width-relative:margin;mso-height-relative:margin;v-text-anchor:middle" arcsize="10923f" o:gfxdata="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" fillcolor="#f7caac [1301]" strokecolor="#1f3763 [1604]" strokeweight="1pt">
                 <v:stroke joinstyle="miter"/>
               </v:roundrect>
             </w:pict>
@@ -2122,7 +2587,7 @@
           </mc:Choice>
           <mc:Fallback>
             <w:pict>
-              <v:rect w14:anchorId="2DCE43BD" id="Rectangle 14" o:spid="_x0000_s1028" style="position:absolute;margin-left:91.4pt;margin-top:111.9pt;width:59.3pt;height:40.2pt;z-index:251673600;visibility:visible;mso-wrap-style:square;mso-width-percent:0;mso-height-percent:0;mso-wrap-distance-left:9pt;mso-wrap-distance-top:0;mso-wrap-distance-right:9pt;mso-wrap-distance-bottom:0;mso-position-horizontal:absolute;mso-position-horizontal-relative:text;mso-position-vertical:absolute;mso-position-vertical-relative:text;mso-width-percent:0;mso-height-percent:0;mso-width-relative:margin;mso-height-relative:margin;v-text-anchor:middle" o:gfxdata="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" fillcolor="#acb9ca [1311]" strokecolor="#1f3763 [1604]" strokeweight="1pt">
+              <v:rect w14:anchorId="2DCE43BD" id="Rectangle 14" o:spid="_x0000_s1032" style="position:absolute;margin-left:91.4pt;margin-top:111.9pt;width:59.3pt;height:40.2pt;z-index:251673600;visibility:visible;mso-wrap-style:square;mso-width-percent:0;mso-height-percent:0;mso-wrap-distance-left:9pt;mso-wrap-distance-top:0;mso-wrap-distance-right:9pt;mso-wrap-distance-bottom:0;mso-position-horizontal:absolute;mso-position-horizontal-relative:text;mso-position-vertical:absolute;mso-position-vertical-relative:text;mso-width-percent:0;mso-height-percent:0;mso-width-relative:margin;mso-height-relative:margin;v-text-anchor:middle" o:gfxdata="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" fillcolor="#acb9ca [1311]" strokecolor="#1f3763 [1604]" strokeweight="1pt">
                 <v:textbox>
                   <w:txbxContent>
                     <w:p>
@@ -2218,7 +2683,7 @@
           </mc:Choice>
           <mc:Fallback>
             <w:pict>
-              <v:roundrect w14:anchorId="49898189" id="Rectangle: Rounded Corners 13" o:spid="_x0000_s1029" style="position:absolute;margin-left:-3.55pt;margin-top:80.45pt;width:78.7pt;height:30.35pt;z-index:251671552;visibility:visible;mso-wrap-style:square;mso-width-percent:0;mso-wrap-distance-left:9pt;mso-wrap-distance-top:0;mso-wrap-distance-right:9pt;mso-wrap-distance-bottom:0;mso-position-horizontal:absolute;mso-position-horizontal-relative:text;mso-position-vertical:absolute;mso-position-vertical-relative:text;mso-width-percent:0;mso-width-relative:margin;v-text-anchor:middle" arcsize="10923f" o:gfxdata="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" fillcolor="black [3200]" strokecolor="black [1600]" strokeweight="1pt">
+              <v:roundrect w14:anchorId="49898189" id="Rectangle: Rounded Corners 13" o:spid="_x0000_s1033" style="position:absolute;margin-left:-3.55pt;margin-top:80.45pt;width:78.7pt;height:30.35pt;z-index:251671552;visibility:visible;mso-wrap-style:square;mso-width-percent:0;mso-wrap-distance-left:9pt;mso-wrap-distance-top:0;mso-wrap-distance-right:9pt;mso-wrap-distance-bottom:0;mso-position-horizontal:absolute;mso-position-horizontal-relative:text;mso-position-vertical:absolute;mso-position-vertical-relative:text;mso-width-percent:0;mso-width-relative:margin;v-text-anchor:middle" arcsize="10923f" o:gfxdata="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" fillcolor="black [3200]" strokecolor="black [1600]" strokeweight="1pt">
                 <v:stroke joinstyle="miter"/>
                 <v:textbox>
                   <w:txbxContent>
@@ -2698,7 +3163,10 @@
                       </wps:spPr>
                       <wps:txbx>
                         <w:txbxContent>
-                          <w:p/>
+                          <w:p>
+                            <w:bookmarkStart w:id="0" w:name="_GoBack"/>
+                            <w:bookmarkEnd w:id="0"/>
+                          </w:p>
                         </w:txbxContent>
                       </wps:txbx>
                       <wps:bodyPr rot="0" spcFirstLastPara="0" vertOverflow="overflow" horzOverflow="overflow" vert="horz" wrap="square" lIns="91440" tIns="45720" rIns="91440" bIns="45720" numCol="1" spcCol="0" rtlCol="0" fromWordArt="0" anchor="t" anchorCtr="0" forceAA="0" compatLnSpc="1">
@@ -2719,10 +3187,13 @@
                 <v:stroke joinstyle="miter"/>
                 <v:path gradientshapeok="t" o:connecttype="rect"/>
               </v:shapetype>
-              <v:shape id="Text Box 6" o:spid="_x0000_s1030" type="#_x0000_t202" style="position:absolute;margin-left:-15.9pt;margin-top:19.4pt;width:108pt;height:21.9pt;z-index:251664384;visibility:visible;mso-wrap-style:square;mso-wrap-distance-left:9pt;mso-wrap-distance-top:0;mso-wrap-distance-right:9pt;mso-wrap-distance-bottom:0;mso-position-horizontal:absolute;mso-position-horizontal-relative:text;mso-position-vertical:absolute;mso-position-vertical-relative:text;v-text-anchor:top" o:gfxdata="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" fillcolor="white [3201]" strokeweight=".5pt">
+              <v:shape id="Text Box 6" o:spid="_x0000_s1034" type="#_x0000_t202" style="position:absolute;margin-left:-15.9pt;margin-top:19.4pt;width:108pt;height:21.9pt;z-index:251664384;visibility:visible;mso-wrap-style:square;mso-wrap-distance-left:9pt;mso-wrap-distance-top:0;mso-wrap-distance-right:9pt;mso-wrap-distance-bottom:0;mso-position-horizontal:absolute;mso-position-horizontal-relative:text;mso-position-vertical:absolute;mso-position-vertical-relative:text;v-text-anchor:top" o:gfxdata="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" fillcolor="white [3201]" strokeweight=".5pt">
                 <v:textbox>
                   <w:txbxContent>
-                    <w:p/>
+                    <w:p>
+                      <w:bookmarkStart w:id="1" w:name="_GoBack"/>
+                      <w:bookmarkEnd w:id="1"/>
+                    </w:p>
                   </w:txbxContent>
                 </v:textbox>
               </v:shape>
@@ -3089,6 +3560,56 @@
     </w:sectPr>
   </w:body>
 </w:document>
+</file>
+
+<file path=word/endnotes.xml><?xml version="1.0" encoding="utf-8"?>
+<w:endnotes xmlns:wpc="http://schemas.microsoft.com/office/word/2010/wordprocessingCanvas" xmlns:cx="http://schemas.microsoft.com/office/drawing/2014/chartex" xmlns:cx1="http://schemas.microsoft.com/office/drawing/2015/9/8/chartex" xmlns:cx2="http://schemas.microsoft.com/office/drawing/2015/10/21/chartex" xmlns:cx3="http://schemas.microsoft.com/office/drawing/2016/5/9/chartex" xmlns:cx4="http://schemas.microsoft.com/office/drawing/2016/5/10/chartex" xmlns:cx5="http://schemas.microsoft.com/office/drawing/2016/5/11/chartex" xmlns:cx6="http://schemas.microsoft.com/office/drawing/2016/5/12/chartex" xmlns:cx7="http://schemas.microsoft.com/office/drawing/2016/5/13/chartex" xmlns:cx8="http://schemas.microsoft.com/office/drawing/2016/5/14/chartex" xmlns:mc="http://schemas.openxmlformats.org/markup-compatibility/2006" xmlns:aink="http://schemas.microsoft.com/office/drawing/2016/ink" xmlns:am3d="http://schemas.microsoft.com/office/drawing/2017/model3d" xmlns:o="urn:schemas-microsoft-com:office:office" xmlns:r="http://schemas.openxmlformats.org/officeDocument/2006/relationships" xmlns:m="http://schemas.openxmlformats.org/officeDocument/2006/math" xmlns:v="urn:schemas-microsoft-com:vml" xmlns:wp14="http://schemas.microsoft.com/office/word/2010/wordprocessingDrawing" xmlns:wp="http://schemas.openxmlformats.org/drawingml/2006/wordprocessingDrawing" xmlns:w10="urn:schemas-microsoft-com:office:word" xmlns:w="http://schemas.openxmlformats.org/wordprocessingml/2006/main" xmlns:w14="http://schemas.microsoft.com/office/word/2010/wordml" xmlns:w15="http://schemas.microsoft.com/office/word/2012/wordml" xmlns:w16cid="http://schemas.microsoft.com/office/word/2016/wordml/cid" xmlns:w16se="http://schemas.microsoft.com/office/word/2015/wordml/symex" xmlns:wpg="http://schemas.microsoft.com/office/word/2010/wordprocessingGroup" xmlns:wpi="http://schemas.microsoft.com/office/word/2010/wordprocessingInk" xmlns:wne="http://schemas.microsoft.com/office/word/2006/wordml" xmlns:wps="http://schemas.microsoft.com/office/word/2010/wordprocessingShape" mc:Ignorable="w14 w15 w16se w16cid wp14">
+  <w:endnote w:type="separator" w:id="-1">
+    <w:p>
+      <w:pPr>
+        <w:spacing w:after="0" w:line="240" w:lineRule="auto"/>
+      </w:pPr>
+      <w:r>
+        <w:separator/>
+      </w:r>
+    </w:p>
+  </w:endnote>
+  <w:endnote w:type="continuationSeparator" w:id="0">
+    <w:p>
+      <w:pPr>
+        <w:spacing w:after="0" w:line="240" w:lineRule="auto"/>
+      </w:pPr>
+      <w:r>
+        <w:continuationSeparator/>
+      </w:r>
+    </w:p>
+  </w:endnote>
+</w:endnotes>
+</file>
+
+<file path=word/footnotes.xml><?xml version="1.0" encoding="utf-8"?>
+<w:footnotes xmlns:wpc="http://schemas.microsoft.com/office/word/2010/wordprocessingCanvas" xmlns:cx="http://schemas.microsoft.com/office/drawing/2014/chartex" xmlns:cx1="http://schemas.microsoft.com/office/drawing/2015/9/8/chartex" xmlns:cx2="http://schemas.microsoft.com/office/drawing/2015/10/21/chartex" xmlns:cx3="http://schemas.microsoft.com/office/drawing/2016/5/9/chartex" xmlns:cx4="http://schemas.microsoft.com/office/drawing/2016/5/10/chartex" xmlns:cx5="http://schemas.microsoft.com/office/drawing/2016/5/11/chartex" xmlns:cx6="http://schemas.microsoft.com/office/drawing/2016/5/12/chartex" xmlns:cx7="http://schemas.microsoft.com/office/drawing/2016/5/13/chartex" xmlns:cx8="http://schemas.microsoft.com/office/drawing/2016/5/14/chartex" xmlns:mc="http://schemas.openxmlformats.org/markup-compatibility/2006" xmlns:aink="http://schemas.microsoft.com/office/drawing/2016/ink" xmlns:am3d="http://schemas.microsoft.com/office/drawing/2017/model3d" xmlns:o="urn:schemas-microsoft-com:office:office" xmlns:r="http://schemas.openxmlformats.org/officeDocument/2006/relationships" xmlns:m="http://schemas.openxmlformats.org/officeDocument/2006/math" xmlns:v="urn:schemas-microsoft-com:vml" xmlns:wp14="http://schemas.microsoft.com/office/word/2010/wordprocessingDrawing" xmlns:wp="http://schemas.openxmlformats.org/drawingml/2006/wordprocessingDrawing" xmlns:w10="urn:schemas-microsoft-com:office:word" xmlns:w="http://schemas.openxmlformats.org/wordprocessingml/2006/main" xmlns:w14="http://schemas.microsoft.com/office/word/2010/wordml" xmlns:w15="http://schemas.microsoft.com/office/word/2012/wordml" xmlns:w16cid="http://schemas.microsoft.com/office/word/2016/wordml/cid" xmlns:w16se="http://schemas.microsoft.com/office/word/2015/wordml/symex" xmlns:wpg="http://schemas.microsoft.com/office/word/2010/wordprocessingGroup" xmlns:wpi="http://schemas.microsoft.com/office/word/2010/wordprocessingInk" xmlns:wne="http://schemas.microsoft.com/office/word/2006/wordml" xmlns:wps="http://schemas.microsoft.com/office/word/2010/wordprocessingShape" mc:Ignorable="w14 w15 w16se w16cid wp14">
+  <w:footnote w:type="separator" w:id="-1">
+    <w:p>
+      <w:pPr>
+        <w:spacing w:after="0" w:line="240" w:lineRule="auto"/>
+      </w:pPr>
+      <w:r>
+        <w:separator/>
+      </w:r>
+    </w:p>
+  </w:footnote>
+  <w:footnote w:type="continuationSeparator" w:id="0">
+    <w:p>
+      <w:pPr>
+        <w:spacing w:after="0" w:line="240" w:lineRule="auto"/>
+      </w:pPr>
+      <w:r>
+        <w:continuationSeparator/>
+      </w:r>
+    </w:p>
+  </w:footnote>
+</w:footnotes>
 </file>
 
 <file path=word/styles.xml><?xml version="1.0" encoding="utf-8"?>
@@ -3488,6 +4009,7 @@
   <w:style w:type="paragraph" w:default="1" w:styleId="Normal">
     <w:name w:val="Normal"/>
     <w:qFormat/>
+    <w:rsid w:val="00EF0837"/>
   </w:style>
   <w:style w:type="character" w:default="1" w:styleId="DefaultParagraphFont">
     <w:name w:val="Default Paragraph Font"/>
@@ -3515,6 +4037,50 @@
     <w:uiPriority w:val="99"/>
     <w:semiHidden/>
     <w:unhideWhenUsed/>
+  </w:style>
+  <w:style w:type="paragraph" w:styleId="Header">
+    <w:name w:val="header"/>
+    <w:basedOn w:val="Normal"/>
+    <w:link w:val="HeaderChar"/>
+    <w:uiPriority w:val="99"/>
+    <w:unhideWhenUsed/>
+    <w:rsid w:val="0008176F"/>
+    <w:pPr>
+      <w:tabs>
+        <w:tab w:val="center" w:pos="4680"/>
+        <w:tab w:val="right" w:pos="9360"/>
+      </w:tabs>
+      <w:spacing w:after="0" w:line="240" w:lineRule="auto"/>
+    </w:pPr>
+  </w:style>
+  <w:style w:type="character" w:customStyle="1" w:styleId="HeaderChar">
+    <w:name w:val="Header Char"/>
+    <w:basedOn w:val="DefaultParagraphFont"/>
+    <w:link w:val="Header"/>
+    <w:uiPriority w:val="99"/>
+    <w:rsid w:val="0008176F"/>
+  </w:style>
+  <w:style w:type="paragraph" w:styleId="Footer">
+    <w:name w:val="footer"/>
+    <w:basedOn w:val="Normal"/>
+    <w:link w:val="FooterChar"/>
+    <w:uiPriority w:val="99"/>
+    <w:unhideWhenUsed/>
+    <w:rsid w:val="0008176F"/>
+    <w:pPr>
+      <w:tabs>
+        <w:tab w:val="center" w:pos="4680"/>
+        <w:tab w:val="right" w:pos="9360"/>
+      </w:tabs>
+      <w:spacing w:after="0" w:line="240" w:lineRule="auto"/>
+    </w:pPr>
+  </w:style>
+  <w:style w:type="character" w:customStyle="1" w:styleId="FooterChar">
+    <w:name w:val="Footer Char"/>
+    <w:basedOn w:val="DefaultParagraphFont"/>
+    <w:link w:val="Footer"/>
+    <w:uiPriority w:val="99"/>
+    <w:rsid w:val="0008176F"/>
   </w:style>
 </w:styles>
 </file>

</xml_diff>